<commit_message>
new templates, new template P4
</commit_message>
<xml_diff>
--- a/templates/Договор БФЛ Внесудебное3.docx
+++ b/templates/Договор БФЛ Внесудебное3.docx
@@ -1598,8 +1598,6 @@
           <w:rFonts w:ascii="Times New Roman" w:hAnsi="Times New Roman"/>
         </w:rPr>
       </w:pPr>
-      <w:bookmarkStart w:id="0" w:name="_GoBack"/>
-      <w:bookmarkEnd w:id="0"/>
       <w:r>
         <w:rPr>
           <w:rFonts w:ascii="Times New Roman" w:hAnsi="Times New Roman"/>
@@ -9220,17 +9218,105 @@
         <w:jc w:val="both"/>
         <w:rPr>
           <w:rFonts w:ascii="Times New Roman" w:hAnsi="Times New Roman"/>
-          <w:sz w:val="20"/>
-          <w:szCs w:val="20"/>
-        </w:rPr>
-      </w:pPr>
-      <w:r>
-        <w:rPr>
-          <w:rFonts w:ascii="Times New Roman" w:hAnsi="Times New Roman"/>
-          <w:sz w:val="20"/>
-          <w:szCs w:val="20"/>
-        </w:rPr>
-        <w:t>Я, ______________________________________ (Ф.И.О. субъекта персональных данных), _____________________ (дата рождения), в соответствии с ч. 4 ст. 9 Федерального закона от 27.07.2006 № 152-ФЗ «О персональных данных», зарегистрирован___ по адресу: ____________________________________________, документ, удостоверяющий личность: ___________________________________ (наименование документа, серия, номер, сведения о дате выдачи документа и выдавшем его органе),</w:t>
+        </w:rPr>
+      </w:pPr>
+      <w:r>
+        <w:rPr>
+          <w:rFonts w:ascii="Times New Roman" w:hAnsi="Times New Roman"/>
+        </w:rPr>
+        <w:t xml:space="preserve">Я, </w:t>
+      </w:r>
+      <w:r>
+        <w:rPr>
+          <w:rFonts w:ascii="Times New Roman" w:hAnsi="Times New Roman"/>
+        </w:rPr>
+        <w:t>${</w:t>
+      </w:r>
+      <w:r>
+        <w:rPr>
+          <w:rFonts w:ascii="Times New Roman" w:hAnsi="Times New Roman"/>
+          <w:lang w:val="en-US"/>
+        </w:rPr>
+        <w:t>CLNAME</w:t>
+      </w:r>
+      <w:r>
+        <w:rPr>
+          <w:rFonts w:ascii="Times New Roman" w:hAnsi="Times New Roman"/>
+        </w:rPr>
+        <w:t>}</w:t>
+      </w:r>
+      <w:r>
+        <w:rPr>
+          <w:rFonts w:ascii="Times New Roman" w:hAnsi="Times New Roman"/>
+        </w:rPr>
+        <w:t xml:space="preserve">, </w:t>
+      </w:r>
+      <w:r>
+        <w:rPr>
+          <w:rFonts w:ascii="Times New Roman" w:hAnsi="Times New Roman"/>
+        </w:rPr>
+        <w:t>${</w:t>
+      </w:r>
+      <w:r>
+        <w:rPr>
+          <w:rFonts w:ascii="Times New Roman" w:hAnsi="Times New Roman"/>
+          <w:lang w:val="en-US"/>
+        </w:rPr>
+        <w:t>CLBIRTHDATE</w:t>
+      </w:r>
+      <w:r>
+        <w:rPr>
+          <w:rFonts w:ascii="Times New Roman" w:hAnsi="Times New Roman"/>
+        </w:rPr>
+        <w:t>}</w:t>
+      </w:r>
+      <w:r>
+        <w:rPr>
+          <w:rFonts w:ascii="Times New Roman" w:hAnsi="Times New Roman"/>
+        </w:rPr>
+        <w:t xml:space="preserve"> года рождения</w:t>
+      </w:r>
+      <w:r>
+        <w:rPr>
+          <w:rFonts w:ascii="Times New Roman" w:hAnsi="Times New Roman"/>
+        </w:rPr>
+        <w:t xml:space="preserve">, в соответствии с ч. 4 ст. 9 Федерального закона от 27.07.2006 № 152-ФЗ «О персональных данных», </w:t>
+      </w:r>
+      <w:r>
+        <w:rPr>
+          <w:rFonts w:ascii="Times New Roman" w:hAnsi="Times New Roman"/>
+        </w:rPr>
+        <w:t>${CLSEX2}</w:t>
+      </w:r>
+      <w:r>
+        <w:rPr>
+          <w:rFonts w:ascii="Times New Roman" w:hAnsi="Times New Roman"/>
+        </w:rPr>
+        <w:t xml:space="preserve"> по адресу: </w:t>
+      </w:r>
+      <w:r>
+        <w:rPr>
+          <w:rFonts w:ascii="Times New Roman" w:hAnsi="Times New Roman"/>
+        </w:rPr>
+        <w:t>${CLADRREG}</w:t>
+      </w:r>
+      <w:r>
+        <w:rPr>
+          <w:rFonts w:ascii="Times New Roman" w:hAnsi="Times New Roman"/>
+        </w:rPr>
+        <w:t xml:space="preserve">, документ, удостоверяющий личность: </w:t>
+      </w:r>
+      <w:r>
+        <w:rPr>
+          <w:rFonts w:ascii="Times New Roman" w:hAnsi="Times New Roman"/>
+        </w:rPr>
+        <w:t>паспорт: серия ${CLPASS} номер ${CLPASN}, выданный ${CLPASORG} ${CLPASDATE}</w:t>
+      </w:r>
+      <w:r>
+        <w:rPr>
+          <w:rFonts w:ascii="Times New Roman" w:hAnsi="Times New Roman"/>
+        </w:rPr>
+        <w:t>,</w:t>
       </w:r>
     </w:p>
     <w:p>
@@ -9242,15 +9328,11 @@
         <w:jc w:val="both"/>
         <w:rPr>
           <w:rFonts w:ascii="Times New Roman" w:hAnsi="Times New Roman"/>
-          <w:sz w:val="20"/>
-          <w:szCs w:val="20"/>
-        </w:rPr>
-      </w:pPr>
-      <w:r>
-        <w:rPr>
-          <w:rFonts w:ascii="Times New Roman" w:hAnsi="Times New Roman"/>
-          <w:sz w:val="20"/>
-          <w:szCs w:val="20"/>
+        </w:rPr>
+      </w:pPr>
+      <w:r>
+        <w:rPr>
+          <w:rFonts w:ascii="Times New Roman" w:hAnsi="Times New Roman"/>
         </w:rPr>
         <w:t xml:space="preserve">в целях: </w:t>
       </w:r>
@@ -9264,35 +9346,53 @@
         <w:jc w:val="both"/>
         <w:rPr>
           <w:rFonts w:ascii="Times New Roman" w:hAnsi="Times New Roman"/>
-          <w:sz w:val="20"/>
-          <w:szCs w:val="20"/>
-        </w:rPr>
-      </w:pPr>
-      <w:r>
-        <w:rPr>
-          <w:rFonts w:ascii="Times New Roman" w:hAnsi="Times New Roman"/>
-          <w:sz w:val="20"/>
-          <w:szCs w:val="20"/>
-        </w:rPr>
-        <w:t>- заключения и исполнения по инициативе _____________________</w:t>
-      </w:r>
-      <w:proofErr w:type="gramStart"/>
-      <w:r>
-        <w:rPr>
-          <w:rFonts w:ascii="Times New Roman" w:hAnsi="Times New Roman"/>
-          <w:sz w:val="20"/>
-          <w:szCs w:val="20"/>
-        </w:rPr>
-        <w:t>_(</w:t>
-      </w:r>
-      <w:proofErr w:type="gramEnd"/>
-      <w:r>
-        <w:rPr>
-          <w:rFonts w:ascii="Times New Roman" w:hAnsi="Times New Roman"/>
-          <w:sz w:val="20"/>
-          <w:szCs w:val="20"/>
-        </w:rPr>
-        <w:t>ФИО клиента) договора на оказание юридических услуг, по которому субъект персональных данных будет являться выгодоприобретателем;</w:t>
+        </w:rPr>
+      </w:pPr>
+      <w:r>
+        <w:rPr>
+          <w:rFonts w:ascii="Times New Roman" w:hAnsi="Times New Roman"/>
+        </w:rPr>
+        <w:t>- заключения и исполнения по иниц</w:t>
+      </w:r>
+      <w:bookmarkStart w:id="0" w:name="_GoBack"/>
+      <w:bookmarkEnd w:id="0"/>
+      <w:r>
+        <w:rPr>
+          <w:rFonts w:ascii="Times New Roman" w:hAnsi="Times New Roman"/>
+        </w:rPr>
+        <w:t xml:space="preserve">иативе </w:t>
+      </w:r>
+      <w:r>
+        <w:rPr>
+          <w:rFonts w:ascii="Times New Roman" w:hAnsi="Times New Roman"/>
+        </w:rPr>
+        <w:t>${</w:t>
+      </w:r>
+      <w:r>
+        <w:rPr>
+          <w:rFonts w:ascii="Times New Roman" w:hAnsi="Times New Roman"/>
+          <w:lang w:val="en-US"/>
+        </w:rPr>
+        <w:t>CLNAME</w:t>
+      </w:r>
+      <w:r>
+        <w:rPr>
+          <w:rFonts w:ascii="Times New Roman" w:hAnsi="Times New Roman"/>
+          <w:lang w:val="en-US"/>
+        </w:rPr>
+        <w:t>RP</w:t>
+      </w:r>
+      <w:r>
+        <w:rPr>
+          <w:rFonts w:ascii="Times New Roman" w:hAnsi="Times New Roman"/>
+        </w:rPr>
+        <w:t>}</w:t>
+      </w:r>
+      <w:r>
+        <w:rPr>
+          <w:rFonts w:ascii="Times New Roman" w:hAnsi="Times New Roman"/>
+        </w:rPr>
+        <w:t xml:space="preserve"> договора на оказание юридических услуг, по которому субъект персональных данных будет являться выгодоприобретателем;</w:t>
       </w:r>
     </w:p>
     <w:p>
@@ -9304,35 +9404,38 @@
         <w:jc w:val="both"/>
         <w:rPr>
           <w:rFonts w:ascii="Times New Roman" w:hAnsi="Times New Roman"/>
-          <w:sz w:val="20"/>
-          <w:szCs w:val="20"/>
-        </w:rPr>
-      </w:pPr>
-      <w:r>
-        <w:rPr>
-          <w:rFonts w:ascii="Times New Roman" w:hAnsi="Times New Roman"/>
-          <w:sz w:val="20"/>
-          <w:szCs w:val="20"/>
-        </w:rPr>
-        <w:t>- представления интересов _____________________</w:t>
-      </w:r>
-      <w:proofErr w:type="gramStart"/>
-      <w:r>
-        <w:rPr>
-          <w:rFonts w:ascii="Times New Roman" w:hAnsi="Times New Roman"/>
-          <w:sz w:val="20"/>
-          <w:szCs w:val="20"/>
-        </w:rPr>
-        <w:t>_(</w:t>
-      </w:r>
-      <w:proofErr w:type="gramEnd"/>
-      <w:r>
-        <w:rPr>
-          <w:rFonts w:ascii="Times New Roman" w:hAnsi="Times New Roman"/>
-          <w:sz w:val="20"/>
-          <w:szCs w:val="20"/>
-        </w:rPr>
-        <w:t>ФИО клиента) перед третьими лицами в рамках заключенного договора;</w:t>
+        </w:rPr>
+      </w:pPr>
+      <w:r>
+        <w:rPr>
+          <w:rFonts w:ascii="Times New Roman" w:hAnsi="Times New Roman"/>
+        </w:rPr>
+        <w:t xml:space="preserve">- представления интересов </w:t>
+      </w:r>
+      <w:r>
+        <w:rPr>
+          <w:rFonts w:ascii="Times New Roman" w:hAnsi="Times New Roman"/>
+        </w:rPr>
+        <w:t>${</w:t>
+      </w:r>
+      <w:r>
+        <w:rPr>
+          <w:rFonts w:ascii="Times New Roman" w:hAnsi="Times New Roman"/>
+          <w:lang w:val="en-US"/>
+        </w:rPr>
+        <w:t>CLNAMERP</w:t>
+      </w:r>
+      <w:r>
+        <w:rPr>
+          <w:rFonts w:ascii="Times New Roman" w:hAnsi="Times New Roman"/>
+        </w:rPr>
+        <w:t>}</w:t>
+      </w:r>
+      <w:r>
+        <w:rPr>
+          <w:rFonts w:ascii="Times New Roman" w:hAnsi="Times New Roman"/>
+        </w:rPr>
+        <w:t xml:space="preserve"> перед третьими лицами в рамках заключенного договора;</w:t>
       </w:r>
     </w:p>
     <w:p>
@@ -9344,35 +9447,38 @@
         <w:jc w:val="both"/>
         <w:rPr>
           <w:rFonts w:ascii="Times New Roman" w:hAnsi="Times New Roman"/>
-          <w:sz w:val="20"/>
-          <w:szCs w:val="20"/>
-        </w:rPr>
-      </w:pPr>
-      <w:r>
-        <w:rPr>
-          <w:rFonts w:ascii="Times New Roman" w:hAnsi="Times New Roman"/>
-          <w:sz w:val="20"/>
-          <w:szCs w:val="20"/>
-        </w:rPr>
-        <w:t>- осуществления прямых контактов с _____________________</w:t>
-      </w:r>
-      <w:proofErr w:type="gramStart"/>
-      <w:r>
-        <w:rPr>
-          <w:rFonts w:ascii="Times New Roman" w:hAnsi="Times New Roman"/>
-          <w:sz w:val="20"/>
-          <w:szCs w:val="20"/>
-        </w:rPr>
-        <w:t>_(</w:t>
-      </w:r>
-      <w:proofErr w:type="gramEnd"/>
-      <w:r>
-        <w:rPr>
-          <w:rFonts w:ascii="Times New Roman" w:hAnsi="Times New Roman"/>
-          <w:sz w:val="20"/>
-          <w:szCs w:val="20"/>
-        </w:rPr>
-        <w:t>ФИО клиента) с помощью средств связи, СМС, писем по электронной почте и пр.;</w:t>
+        </w:rPr>
+      </w:pPr>
+      <w:r>
+        <w:rPr>
+          <w:rFonts w:ascii="Times New Roman" w:hAnsi="Times New Roman"/>
+        </w:rPr>
+        <w:t xml:space="preserve">- осуществления прямых контактов с </w:t>
+      </w:r>
+      <w:r>
+        <w:rPr>
+          <w:rFonts w:ascii="Times New Roman" w:hAnsi="Times New Roman"/>
+        </w:rPr>
+        <w:t>${</w:t>
+      </w:r>
+      <w:r>
+        <w:rPr>
+          <w:rFonts w:ascii="Times New Roman" w:hAnsi="Times New Roman"/>
+          <w:lang w:val="en-US"/>
+        </w:rPr>
+        <w:t>CLNAMETP</w:t>
+      </w:r>
+      <w:r>
+        <w:rPr>
+          <w:rFonts w:ascii="Times New Roman" w:hAnsi="Times New Roman"/>
+        </w:rPr>
+        <w:t>}</w:t>
+      </w:r>
+      <w:r>
+        <w:rPr>
+          <w:rFonts w:ascii="Times New Roman" w:hAnsi="Times New Roman"/>
+        </w:rPr>
+        <w:t xml:space="preserve"> с помощью средств связи, СМС, писем по электронной почте и пр.;</w:t>
       </w:r>
     </w:p>
     <w:p>
@@ -9384,35 +9490,45 @@
         <w:jc w:val="both"/>
         <w:rPr>
           <w:rFonts w:ascii="Times New Roman" w:hAnsi="Times New Roman"/>
-          <w:sz w:val="20"/>
-          <w:szCs w:val="20"/>
-        </w:rPr>
-      </w:pPr>
-      <w:r>
-        <w:rPr>
-          <w:rFonts w:ascii="Times New Roman" w:hAnsi="Times New Roman"/>
-          <w:sz w:val="20"/>
-          <w:szCs w:val="20"/>
-        </w:rPr>
-        <w:t>- информирования _____________________</w:t>
-      </w:r>
-      <w:proofErr w:type="gramStart"/>
-      <w:r>
-        <w:rPr>
-          <w:rFonts w:ascii="Times New Roman" w:hAnsi="Times New Roman"/>
-          <w:sz w:val="20"/>
-          <w:szCs w:val="20"/>
-        </w:rPr>
-        <w:t>_(</w:t>
-      </w:r>
-      <w:proofErr w:type="gramEnd"/>
-      <w:r>
-        <w:rPr>
-          <w:rFonts w:ascii="Times New Roman" w:hAnsi="Times New Roman"/>
-          <w:sz w:val="20"/>
-          <w:szCs w:val="20"/>
-        </w:rPr>
-        <w:t>ФИО клиента) о новых услугах, тарифах, скидках, акциях и пр.  (подписка на новостную рассылку)</w:t>
+        </w:rPr>
+      </w:pPr>
+      <w:r>
+        <w:rPr>
+          <w:rFonts w:ascii="Times New Roman" w:hAnsi="Times New Roman"/>
+        </w:rPr>
+        <w:t xml:space="preserve">- информирования </w:t>
+      </w:r>
+      <w:r>
+        <w:rPr>
+          <w:rFonts w:ascii="Times New Roman" w:hAnsi="Times New Roman"/>
+        </w:rPr>
+        <w:t>${</w:t>
+      </w:r>
+      <w:r>
+        <w:rPr>
+          <w:rFonts w:ascii="Times New Roman" w:hAnsi="Times New Roman"/>
+          <w:lang w:val="en-US"/>
+        </w:rPr>
+        <w:t>CLNAME</w:t>
+      </w:r>
+      <w:r>
+        <w:rPr>
+          <w:rFonts w:ascii="Times New Roman" w:hAnsi="Times New Roman"/>
+          <w:lang w:val="en-US"/>
+        </w:rPr>
+        <w:t>RP</w:t>
+      </w:r>
+      <w:r>
+        <w:rPr>
+          <w:rFonts w:ascii="Times New Roman" w:hAnsi="Times New Roman"/>
+        </w:rPr>
+        <w:t>}</w:t>
+      </w:r>
+      <w:r>
+        <w:rPr>
+          <w:rFonts w:ascii="Times New Roman" w:hAnsi="Times New Roman"/>
+        </w:rPr>
+        <w:t xml:space="preserve"> о новых услугах, тарифах, скидках, акциях и пр.  (подписка на новостную рассылку)</w:t>
       </w:r>
     </w:p>
     <w:p>
@@ -9424,25 +9540,64 @@
         <w:jc w:val="both"/>
         <w:rPr>
           <w:rFonts w:ascii="Times New Roman" w:hAnsi="Times New Roman"/>
-          <w:sz w:val="20"/>
-          <w:szCs w:val="20"/>
-        </w:rPr>
-      </w:pPr>
-      <w:r>
-        <w:rPr>
-          <w:rFonts w:ascii="Times New Roman" w:hAnsi="Times New Roman"/>
-          <w:sz w:val="20"/>
-          <w:szCs w:val="20"/>
+        </w:rPr>
+      </w:pPr>
+      <w:r>
+        <w:rPr>
+          <w:rFonts w:ascii="Times New Roman" w:hAnsi="Times New Roman"/>
         </w:rPr>
         <w:t xml:space="preserve">даю согласие </w:t>
       </w:r>
       <w:r>
         <w:rPr>
           <w:rFonts w:ascii="Times New Roman" w:hAnsi="Times New Roman"/>
-          <w:sz w:val="20"/>
-          <w:szCs w:val="20"/>
-        </w:rPr>
-        <w:t>ООО ФПК «Альтернатива», ИНН 5404494918, юридический адрес: 630087, г. Новосибирск, пр. К. Маркса, д. 30 офис 805, в том числе в лице уполномоченных доверенностью представителей,</w:t>
+        </w:rPr>
+        <w:t>${</w:t>
+      </w:r>
+      <w:r>
+        <w:rPr>
+          <w:rFonts w:ascii="Times New Roman" w:hAnsi="Times New Roman"/>
+          <w:lang w:val="en-US"/>
+        </w:rPr>
+        <w:t>COMPNAME</w:t>
+      </w:r>
+      <w:r>
+        <w:rPr>
+          <w:rFonts w:ascii="Times New Roman" w:hAnsi="Times New Roman"/>
+        </w:rPr>
+        <w:t>}, ИНН ${</w:t>
+      </w:r>
+      <w:r>
+        <w:rPr>
+          <w:rFonts w:ascii="Times New Roman" w:hAnsi="Times New Roman"/>
+          <w:lang w:val="en-US"/>
+        </w:rPr>
+        <w:t>COMPINN</w:t>
+      </w:r>
+      <w:r>
+        <w:rPr>
+          <w:rFonts w:ascii="Times New Roman" w:hAnsi="Times New Roman"/>
+        </w:rPr>
+        <w:t>}, юридический адрес: ${</w:t>
+      </w:r>
+      <w:r>
+        <w:rPr>
+          <w:rFonts w:ascii="Times New Roman" w:hAnsi="Times New Roman"/>
+          <w:lang w:val="en-US"/>
+        </w:rPr>
+        <w:t>COMPADR</w:t>
+      </w:r>
+      <w:r>
+        <w:rPr>
+          <w:rFonts w:ascii="Times New Roman" w:hAnsi="Times New Roman"/>
+        </w:rPr>
+        <w:t>}</w:t>
+      </w:r>
+      <w:r>
+        <w:rPr>
+          <w:rFonts w:ascii="Times New Roman" w:hAnsi="Times New Roman"/>
+        </w:rPr>
+        <w:t>, в том числе в лице уполномоченных доверенностью представителей,</w:t>
       </w:r>
     </w:p>
     <w:p>
@@ -9455,15 +9610,11 @@
         <w:jc w:val="both"/>
         <w:rPr>
           <w:rFonts w:ascii="Times New Roman" w:hAnsi="Times New Roman"/>
-          <w:sz w:val="20"/>
-          <w:szCs w:val="20"/>
-        </w:rPr>
-      </w:pPr>
-      <w:r>
-        <w:rPr>
-          <w:rFonts w:ascii="Times New Roman" w:hAnsi="Times New Roman"/>
-          <w:sz w:val="20"/>
-          <w:szCs w:val="20"/>
+        </w:rPr>
+      </w:pPr>
+      <w:r>
+        <w:rPr>
+          <w:rFonts w:ascii="Times New Roman" w:hAnsi="Times New Roman"/>
         </w:rPr>
         <w:t>на обработку моих персональных данных, а именно: фамилии, имени, отчества, пола, возраста, места жительства/регистрации, семейного положения, места работы, сведения о доходах, медицинской информации, адреса электронной почты, контактного телефона, то есть на совершение действий, предусмотренных п. 3 ст. 3 Федерального закона от 27.07.2006 № 152-ФЗ «О персональных данных».</w:t>
       </w:r>
@@ -9478,8 +9629,6 @@
         <w:jc w:val="both"/>
         <w:rPr>
           <w:rFonts w:ascii="Times New Roman" w:hAnsi="Times New Roman"/>
-          <w:sz w:val="20"/>
-          <w:szCs w:val="20"/>
         </w:rPr>
       </w:pPr>
     </w:p>
@@ -9493,15 +9642,11 @@
         <w:jc w:val="both"/>
         <w:rPr>
           <w:rFonts w:ascii="Times New Roman" w:hAnsi="Times New Roman"/>
-          <w:sz w:val="20"/>
-          <w:szCs w:val="20"/>
-        </w:rPr>
-      </w:pPr>
-      <w:r>
-        <w:rPr>
-          <w:rFonts w:ascii="Times New Roman" w:hAnsi="Times New Roman"/>
-          <w:sz w:val="20"/>
-          <w:szCs w:val="20"/>
+        </w:rPr>
+      </w:pPr>
+      <w:r>
+        <w:rPr>
+          <w:rFonts w:ascii="Times New Roman" w:hAnsi="Times New Roman"/>
         </w:rPr>
         <w:t>Настоящее согласие действует бессрочно со дня его подписания до дня отзыва в письменной форме.</w:t>
       </w:r>
@@ -9516,35 +9661,63 @@
         <w:jc w:val="both"/>
         <w:rPr>
           <w:rFonts w:ascii="Times New Roman" w:hAnsi="Times New Roman"/>
-          <w:sz w:val="20"/>
-          <w:szCs w:val="20"/>
-        </w:rPr>
-      </w:pPr>
-      <w:r>
-        <w:rPr>
-          <w:rFonts w:ascii="Times New Roman" w:hAnsi="Times New Roman"/>
-          <w:sz w:val="20"/>
-          <w:szCs w:val="20"/>
-        </w:rPr>
-        <w:t>Согласие на обработку персональных данных может быть в любое время отозвано _____________________</w:t>
-      </w:r>
-      <w:proofErr w:type="gramStart"/>
-      <w:r>
-        <w:rPr>
-          <w:rFonts w:ascii="Times New Roman" w:hAnsi="Times New Roman"/>
-          <w:sz w:val="20"/>
-          <w:szCs w:val="20"/>
-        </w:rPr>
-        <w:t>_(</w:t>
-      </w:r>
-      <w:proofErr w:type="gramEnd"/>
-      <w:r>
-        <w:rPr>
-          <w:rFonts w:ascii="Times New Roman" w:hAnsi="Times New Roman"/>
-          <w:sz w:val="20"/>
-          <w:szCs w:val="20"/>
-        </w:rPr>
-        <w:t>ФИО клиента) на основании письменного заявления, предоставленного в ООО ФПК «Альтернатива».</w:t>
+        </w:rPr>
+      </w:pPr>
+      <w:r>
+        <w:rPr>
+          <w:rFonts w:ascii="Times New Roman" w:hAnsi="Times New Roman"/>
+        </w:rPr>
+        <w:t xml:space="preserve">Согласие на обработку персональных данных может быть в любое время отозвано </w:t>
+      </w:r>
+      <w:r>
+        <w:rPr>
+          <w:rFonts w:ascii="Times New Roman" w:hAnsi="Times New Roman"/>
+        </w:rPr>
+        <w:t>${</w:t>
+      </w:r>
+      <w:r>
+        <w:rPr>
+          <w:rFonts w:ascii="Times New Roman" w:hAnsi="Times New Roman"/>
+          <w:lang w:val="en-US"/>
+        </w:rPr>
+        <w:t>CLNAMETP</w:t>
+      </w:r>
+      <w:r>
+        <w:rPr>
+          <w:rFonts w:ascii="Times New Roman" w:hAnsi="Times New Roman"/>
+        </w:rPr>
+        <w:t>}</w:t>
+      </w:r>
+      <w:r>
+        <w:rPr>
+          <w:rFonts w:ascii="Times New Roman" w:hAnsi="Times New Roman"/>
+        </w:rPr>
+        <w:t xml:space="preserve"> на основании письменного заявления, предоставленного в </w:t>
+      </w:r>
+      <w:r>
+        <w:rPr>
+          <w:rFonts w:ascii="Times New Roman" w:hAnsi="Times New Roman"/>
+        </w:rPr>
+        <w:t>${</w:t>
+      </w:r>
+      <w:r>
+        <w:rPr>
+          <w:rFonts w:ascii="Times New Roman" w:hAnsi="Times New Roman"/>
+          <w:lang w:val="en-US"/>
+        </w:rPr>
+        <w:t>COMPNAME</w:t>
+      </w:r>
+      <w:r>
+        <w:rPr>
+          <w:rFonts w:ascii="Times New Roman" w:hAnsi="Times New Roman"/>
+        </w:rPr>
+        <w:t>}</w:t>
+      </w:r>
+      <w:r>
+        <w:rPr>
+          <w:rFonts w:ascii="Times New Roman" w:hAnsi="Times New Roman"/>
+        </w:rPr>
+        <w:t>.</w:t>
       </w:r>
     </w:p>
     <w:p>
@@ -9557,8 +9730,6 @@
         <w:jc w:val="both"/>
         <w:rPr>
           <w:rFonts w:ascii="Times New Roman" w:hAnsi="Times New Roman"/>
-          <w:sz w:val="20"/>
-          <w:szCs w:val="20"/>
         </w:rPr>
       </w:pPr>
     </w:p>
@@ -9572,35 +9743,51 @@
         <w:jc w:val="both"/>
         <w:rPr>
           <w:rFonts w:ascii="Times New Roman" w:hAnsi="Times New Roman"/>
-          <w:sz w:val="20"/>
-          <w:szCs w:val="20"/>
-        </w:rPr>
-      </w:pPr>
-      <w:r>
-        <w:rPr>
-          <w:rFonts w:ascii="Times New Roman" w:hAnsi="Times New Roman"/>
-          <w:sz w:val="20"/>
-          <w:szCs w:val="20"/>
-        </w:rPr>
-        <w:t>В случае отзыва _____________________</w:t>
-      </w:r>
-      <w:proofErr w:type="gramStart"/>
-      <w:r>
-        <w:rPr>
-          <w:rFonts w:ascii="Times New Roman" w:hAnsi="Times New Roman"/>
-          <w:sz w:val="20"/>
-          <w:szCs w:val="20"/>
-        </w:rPr>
-        <w:t>_(</w:t>
-      </w:r>
-      <w:proofErr w:type="gramEnd"/>
-      <w:r>
-        <w:rPr>
-          <w:rFonts w:ascii="Times New Roman" w:hAnsi="Times New Roman"/>
-          <w:sz w:val="20"/>
-          <w:szCs w:val="20"/>
-        </w:rPr>
-        <w:t>ФИО клиента) согласия на обработку персональных данных ООО ФПК «Альтернатива» вправе продолжить обработку персональных данных без согласия субъекта персональных данных, в случае если это предусмотрено законодательством РФ.</w:t>
+        </w:rPr>
+      </w:pPr>
+      <w:r>
+        <w:rPr>
+          <w:rFonts w:ascii="Times New Roman" w:hAnsi="Times New Roman"/>
+        </w:rPr>
+        <w:t>В случае отзыва</w:t>
+      </w:r>
+      <w:r>
+        <w:rPr>
+          <w:rFonts w:ascii="Times New Roman" w:hAnsi="Times New Roman"/>
+        </w:rPr>
+        <w:t xml:space="preserve"> ${</w:t>
+      </w:r>
+      <w:r>
+        <w:rPr>
+          <w:rFonts w:ascii="Times New Roman" w:hAnsi="Times New Roman"/>
+          <w:lang w:val="en-US"/>
+        </w:rPr>
+        <w:t>CLNAMETP</w:t>
+      </w:r>
+      <w:r>
+        <w:rPr>
+          <w:rFonts w:ascii="Times New Roman" w:hAnsi="Times New Roman"/>
+        </w:rPr>
+        <w:t>} согласия на обработку персональных данных ${</w:t>
+      </w:r>
+      <w:r>
+        <w:rPr>
+          <w:rFonts w:ascii="Times New Roman" w:hAnsi="Times New Roman"/>
+          <w:lang w:val="en-US"/>
+        </w:rPr>
+        <w:t>COMPNAME</w:t>
+      </w:r>
+      <w:r>
+        <w:rPr>
+          <w:rFonts w:ascii="Times New Roman" w:hAnsi="Times New Roman"/>
+        </w:rPr>
+        <w:t xml:space="preserve">} </w:t>
+      </w:r>
+      <w:r>
+        <w:rPr>
+          <w:rFonts w:ascii="Times New Roman" w:hAnsi="Times New Roman"/>
+        </w:rPr>
+        <w:t>вправе продолжить обработку персональных данных без согласия субъекта персональных данных, в случае если это предусмотрено законодательством РФ.</w:t>
       </w:r>
     </w:p>
     <w:p>
@@ -9613,8 +9800,6 @@
         <w:jc w:val="both"/>
         <w:rPr>
           <w:rFonts w:ascii="Times New Roman" w:hAnsi="Times New Roman"/>
-          <w:sz w:val="20"/>
-          <w:szCs w:val="20"/>
         </w:rPr>
       </w:pPr>
     </w:p>
@@ -9628,17 +9813,38 @@
         <w:jc w:val="both"/>
         <w:rPr>
           <w:rFonts w:ascii="Times New Roman" w:hAnsi="Times New Roman"/>
-          <w:sz w:val="20"/>
-          <w:szCs w:val="20"/>
-        </w:rPr>
-      </w:pPr>
-      <w:r>
-        <w:rPr>
-          <w:rFonts w:ascii="Times New Roman" w:hAnsi="Times New Roman"/>
-          <w:sz w:val="20"/>
-          <w:szCs w:val="20"/>
-        </w:rPr>
-        <w:t>Мне в полном объеме понятны все мои права и обязанности, предусмотренные Федеральным законом от 27.07.2006 № 152-ФЗ «О персональных данных», в части предоставления и обработки персональных данных, в том числе, моя обязанность проинформировать ООО ФПК «Альтернатива» в случае изменения моих персональных данных.</w:t>
+        </w:rPr>
+      </w:pPr>
+      <w:r>
+        <w:rPr>
+          <w:rFonts w:ascii="Times New Roman" w:hAnsi="Times New Roman"/>
+        </w:rPr>
+        <w:t xml:space="preserve">Мне в полном объеме понятны все мои права и обязанности, предусмотренные Федеральным законом от 27.07.2006 № 152-ФЗ «О персональных данных», в части предоставления и обработки персональных данных, в том числе, моя обязанность проинформировать </w:t>
+      </w:r>
+      <w:r>
+        <w:rPr>
+          <w:rFonts w:ascii="Times New Roman" w:hAnsi="Times New Roman"/>
+        </w:rPr>
+        <w:t>${</w:t>
+      </w:r>
+      <w:r>
+        <w:rPr>
+          <w:rFonts w:ascii="Times New Roman" w:hAnsi="Times New Roman"/>
+          <w:lang w:val="en-US"/>
+        </w:rPr>
+        <w:t>COMPNAME</w:t>
+      </w:r>
+      <w:r>
+        <w:rPr>
+          <w:rFonts w:ascii="Times New Roman" w:hAnsi="Times New Roman"/>
+        </w:rPr>
+        <w:t>}</w:t>
+      </w:r>
+      <w:r>
+        <w:rPr>
+          <w:rFonts w:ascii="Times New Roman" w:hAnsi="Times New Roman"/>
+        </w:rPr>
+        <w:t xml:space="preserve"> в случае изменения моих персональных данных.</w:t>
       </w:r>
     </w:p>
     <w:p>
@@ -9974,7 +10180,6 @@
           <w:sz w:val="20"/>
           <w:szCs w:val="20"/>
         </w:rPr>
-        <w:lastRenderedPageBreak/>
         <w:t>Приложение №</w:t>
       </w:r>
       <w:r>
@@ -12052,6 +12257,7 @@
                 <w:szCs w:val="20"/>
                 <w:lang w:eastAsia="ru-RU"/>
               </w:rPr>
+              <w:lastRenderedPageBreak/>
               <w:t>23.</w:t>
             </w:r>
           </w:p>
@@ -12126,7 +12332,6 @@
                 <w:szCs w:val="20"/>
                 <w:lang w:eastAsia="ru-RU"/>
               </w:rPr>
-              <w:lastRenderedPageBreak/>
               <w:t>24.</w:t>
             </w:r>
           </w:p>

</xml_diff>